<commit_message>
Updates for practical exam
</commit_message>
<xml_diff>
--- a/Courses/Computer-Modeling-and-IT/Computer-Modeling-and-IT-5-Class/32-Practical-Exam/32-Practical-Exam.docx
+++ b/Courses/Computer-Modeling-and-IT/Computer-Modeling-and-IT-5-Class/32-Practical-Exam/32-Practical-Exam.docx
@@ -1,6 +1,6 @@
 
 <file path=word/document.xml><?xml version="1.0" encoding="utf-8"?>
-<w:document xmlns:wpc="http://schemas.microsoft.com/office/word/2010/wordprocessingCanvas" xmlns:cx="http://schemas.microsoft.com/office/drawing/2014/chartex" xmlns:cx1="http://schemas.microsoft.com/office/drawing/2015/9/8/chartex" xmlns:mc="http://schemas.openxmlformats.org/markup-compatibility/2006" xmlns:o="urn:schemas-microsoft-com:office:office" xmlns:r="http://schemas.openxmlformats.org/officeDocument/2006/relationships" xmlns:m="http://schemas.openxmlformats.org/officeDocument/2006/math" xmlns:v="urn:schemas-microsoft-com:vml" xmlns:wp14="http://schemas.microsoft.com/office/word/2010/wordprocessingDrawing" xmlns:wp="http://schemas.openxmlformats.org/drawingml/2006/wordprocessingDrawing" xmlns:w10="urn:schemas-microsoft-com:office:word" xmlns:w="http://schemas.openxmlformats.org/wordprocessingml/2006/main" xmlns:w14="http://schemas.microsoft.com/office/word/2010/wordml" xmlns:w15="http://schemas.microsoft.com/office/word/2012/wordml" xmlns:w16se="http://schemas.microsoft.com/office/word/2015/wordml/symex" xmlns:wpg="http://schemas.microsoft.com/office/word/2010/wordprocessingGroup" xmlns:wpi="http://schemas.microsoft.com/office/word/2010/wordprocessingInk" xmlns:wne="http://schemas.microsoft.com/office/word/2006/wordml" xmlns:wps="http://schemas.microsoft.com/office/word/2010/wordprocessingShape" mc:Ignorable="w14 w15 w16se wp14">
+<w:document xmlns:wpc="http://schemas.microsoft.com/office/word/2010/wordprocessingCanvas" xmlns:cx="http://schemas.microsoft.com/office/drawing/2014/chartex" xmlns:cx1="http://schemas.microsoft.com/office/drawing/2015/9/8/chartex" xmlns:cx2="http://schemas.microsoft.com/office/drawing/2015/10/21/chartex" xmlns:cx3="http://schemas.microsoft.com/office/drawing/2016/5/9/chartex" xmlns:cx4="http://schemas.microsoft.com/office/drawing/2016/5/10/chartex" xmlns:cx5="http://schemas.microsoft.com/office/drawing/2016/5/11/chartex" xmlns:cx6="http://schemas.microsoft.com/office/drawing/2016/5/12/chartex" xmlns:cx7="http://schemas.microsoft.com/office/drawing/2016/5/13/chartex" xmlns:cx8="http://schemas.microsoft.com/office/drawing/2016/5/14/chartex" xmlns:mc="http://schemas.openxmlformats.org/markup-compatibility/2006" xmlns:aink="http://schemas.microsoft.com/office/drawing/2016/ink" xmlns:am3d="http://schemas.microsoft.com/office/drawing/2017/model3d" xmlns:o="urn:schemas-microsoft-com:office:office" xmlns:oel="http://schemas.microsoft.com/office/2019/extlst" xmlns:r="http://schemas.openxmlformats.org/officeDocument/2006/relationships" xmlns:m="http://schemas.openxmlformats.org/officeDocument/2006/math" xmlns:v="urn:schemas-microsoft-com:vml" xmlns:wp14="http://schemas.microsoft.com/office/word/2010/wordprocessingDrawing" xmlns:wp="http://schemas.openxmlformats.org/drawingml/2006/wordprocessingDrawing" xmlns:w10="urn:schemas-microsoft-com:office:word" xmlns:w="http://schemas.openxmlformats.org/wordprocessingml/2006/main" xmlns:w14="http://schemas.microsoft.com/office/word/2010/wordml" xmlns:w15="http://schemas.microsoft.com/office/word/2012/wordml" xmlns:w16cex="http://schemas.microsoft.com/office/word/2018/wordml/cex" xmlns:w16cid="http://schemas.microsoft.com/office/word/2016/wordml/cid" xmlns:w16="http://schemas.microsoft.com/office/word/2018/wordml" xmlns:w16sdtdh="http://schemas.microsoft.com/office/word/2020/wordml/sdtdatahash" xmlns:w16se="http://schemas.microsoft.com/office/word/2015/wordml/symex" xmlns:wpg="http://schemas.microsoft.com/office/word/2010/wordprocessingGroup" xmlns:wpi="http://schemas.microsoft.com/office/word/2010/wordprocessingInk" xmlns:wne="http://schemas.microsoft.com/office/word/2006/wordml" xmlns:wps="http://schemas.microsoft.com/office/word/2010/wordprocessingShape" mc:Ignorable="w14 w15 w16se w16cid w16 w16cex w16sdtdh wp14">
   <w:body>
     <w:p>
       <w:pPr>
@@ -40,7 +40,7 @@
           <w:noProof/>
         </w:rPr>
         <w:drawing>
-          <wp:inline distT="0" distB="0" distL="0" distR="0" wp14:anchorId="3B69E0F8" wp14:editId="21A8570A">
+          <wp:inline distT="0" distB="0" distL="0" distR="0" wp14:anchorId="3B69E0F8" wp14:editId="667212C2">
             <wp:extent cx="1194179" cy="535600"/>
             <wp:effectExtent l="0" t="0" r="6350" b="0"/>
             <wp:docPr id="1" name="Picture 1" descr="Status-For-Review"/>
@@ -160,27 +160,13 @@
         <w:rPr>
           <w:lang w:val="bg-BG"/>
         </w:rPr>
-        <w:t xml:space="preserve"> и </w:t>
-      </w:r>
-      <w:r>
-        <w:rPr>
-          <w:b/>
-          <w:lang w:val="bg-BG"/>
-        </w:rPr>
-        <w:t>вдъхновения</w:t>
-      </w:r>
-      <w:r>
-        <w:rPr>
-          <w:b/>
-          <w:lang w:val="bg-BG"/>
-        </w:rPr>
         <w:t xml:space="preserve"> </w:t>
       </w:r>
       <w:r>
         <w:rPr>
           <w:lang w:val="bg-BG"/>
         </w:rPr>
-        <w:t xml:space="preserve"> или да </w:t>
+        <w:t xml:space="preserve">или да </w:t>
       </w:r>
       <w:r>
         <w:rPr>
@@ -452,7 +438,27 @@
         <w:rPr>
           <w:lang w:val="bg-BG"/>
         </w:rPr>
-        <w:t xml:space="preserve"> в таблицата, трябва да се изготви </w:t>
+        <w:t xml:space="preserve"> в таблицата, трябва да се изготви</w:t>
+      </w:r>
+      <w:r>
+        <w:rPr>
+          <w:lang w:val="bg-BG"/>
+        </w:rPr>
+        <w:t xml:space="preserve"> </w:t>
+      </w:r>
+      <w:r>
+        <w:rPr>
+          <w:b/>
+          <w:bCs/>
+          <w:lang w:val="bg-BG"/>
+        </w:rPr>
+        <w:t>колонна</w:t>
+      </w:r>
+      <w:r>
+        <w:rPr>
+          <w:lang w:val="bg-BG"/>
+        </w:rPr>
+        <w:t xml:space="preserve"> </w:t>
       </w:r>
       <w:r>
         <w:rPr>
@@ -485,7 +491,7 @@
         <w:pStyle w:val="Heading2"/>
       </w:pPr>
       <w:r>
-        <w:t>Документация на играта</w:t>
+        <w:t>Документация</w:t>
       </w:r>
     </w:p>
     <w:p>
@@ -708,7 +714,7 @@
         <w:pStyle w:val="Heading2"/>
       </w:pPr>
       <w:r>
-        <w:t>Презентиране на играта</w:t>
+        <w:t>Презентиране</w:t>
       </w:r>
     </w:p>
     <w:p>
@@ -1036,8 +1042,21 @@
       <w:r>
         <w:rPr>
           <w:b/>
-        </w:rPr>
-        <w:t xml:space="preserve">Demo </w:t>
+          <w:lang w:val="bg-BG"/>
+        </w:rPr>
+        <w:t xml:space="preserve">Живо </w:t>
+      </w:r>
+      <w:r>
+        <w:rPr>
+          <w:b/>
+        </w:rPr>
+        <w:t>d</w:t>
+      </w:r>
+      <w:r>
+        <w:rPr>
+          <w:b/>
+        </w:rPr>
+        <w:t xml:space="preserve">emo </w:t>
       </w:r>
       <w:r>
         <w:rPr>
@@ -1045,8 +1064,12 @@
         </w:rPr>
         <w:t>на играта</w:t>
       </w:r>
-      <w:bookmarkStart w:id="0" w:name="_GoBack"/>
-      <w:bookmarkEnd w:id="0"/>
+      <w:r>
+        <w:rPr>
+          <w:lang w:val="bg-BG"/>
+        </w:rPr>
+        <w:t xml:space="preserve"> </w:t>
+      </w:r>
     </w:p>
     <w:p>
       <w:pPr>
@@ -1123,7 +1146,7 @@
 </file>
 
 <file path=word/endnotes.xml><?xml version="1.0" encoding="utf-8"?>
-<w:endnotes xmlns:wpc="http://schemas.microsoft.com/office/word/2010/wordprocessingCanvas" xmlns:cx="http://schemas.microsoft.com/office/drawing/2014/chartex" xmlns:cx1="http://schemas.microsoft.com/office/drawing/2015/9/8/chartex" xmlns:mc="http://schemas.openxmlformats.org/markup-compatibility/2006" xmlns:o="urn:schemas-microsoft-com:office:office" xmlns:r="http://schemas.openxmlformats.org/officeDocument/2006/relationships" xmlns:m="http://schemas.openxmlformats.org/officeDocument/2006/math" xmlns:v="urn:schemas-microsoft-com:vml" xmlns:wp14="http://schemas.microsoft.com/office/word/2010/wordprocessingDrawing" xmlns:wp="http://schemas.openxmlformats.org/drawingml/2006/wordprocessingDrawing" xmlns:w10="urn:schemas-microsoft-com:office:word" xmlns:w="http://schemas.openxmlformats.org/wordprocessingml/2006/main" xmlns:w14="http://schemas.microsoft.com/office/word/2010/wordml" xmlns:w15="http://schemas.microsoft.com/office/word/2012/wordml" xmlns:w16se="http://schemas.microsoft.com/office/word/2015/wordml/symex" xmlns:wpg="http://schemas.microsoft.com/office/word/2010/wordprocessingGroup" xmlns:wpi="http://schemas.microsoft.com/office/word/2010/wordprocessingInk" xmlns:wne="http://schemas.microsoft.com/office/word/2006/wordml" xmlns:wps="http://schemas.microsoft.com/office/word/2010/wordprocessingShape" mc:Ignorable="w14 w15 w16se wp14">
+<w:endnotes xmlns:wpc="http://schemas.microsoft.com/office/word/2010/wordprocessingCanvas" xmlns:cx="http://schemas.microsoft.com/office/drawing/2014/chartex" xmlns:cx1="http://schemas.microsoft.com/office/drawing/2015/9/8/chartex" xmlns:cx2="http://schemas.microsoft.com/office/drawing/2015/10/21/chartex" xmlns:cx3="http://schemas.microsoft.com/office/drawing/2016/5/9/chartex" xmlns:cx4="http://schemas.microsoft.com/office/drawing/2016/5/10/chartex" xmlns:cx5="http://schemas.microsoft.com/office/drawing/2016/5/11/chartex" xmlns:cx6="http://schemas.microsoft.com/office/drawing/2016/5/12/chartex" xmlns:cx7="http://schemas.microsoft.com/office/drawing/2016/5/13/chartex" xmlns:cx8="http://schemas.microsoft.com/office/drawing/2016/5/14/chartex" xmlns:mc="http://schemas.openxmlformats.org/markup-compatibility/2006" xmlns:aink="http://schemas.microsoft.com/office/drawing/2016/ink" xmlns:am3d="http://schemas.microsoft.com/office/drawing/2017/model3d" xmlns:o="urn:schemas-microsoft-com:office:office" xmlns:oel="http://schemas.microsoft.com/office/2019/extlst" xmlns:r="http://schemas.openxmlformats.org/officeDocument/2006/relationships" xmlns:m="http://schemas.openxmlformats.org/officeDocument/2006/math" xmlns:v="urn:schemas-microsoft-com:vml" xmlns:wp14="http://schemas.microsoft.com/office/word/2010/wordprocessingDrawing" xmlns:wp="http://schemas.openxmlformats.org/drawingml/2006/wordprocessingDrawing" xmlns:w10="urn:schemas-microsoft-com:office:word" xmlns:w="http://schemas.openxmlformats.org/wordprocessingml/2006/main" xmlns:w14="http://schemas.microsoft.com/office/word/2010/wordml" xmlns:w15="http://schemas.microsoft.com/office/word/2012/wordml" xmlns:w16cex="http://schemas.microsoft.com/office/word/2018/wordml/cex" xmlns:w16cid="http://schemas.microsoft.com/office/word/2016/wordml/cid" xmlns:w16="http://schemas.microsoft.com/office/word/2018/wordml" xmlns:w16sdtdh="http://schemas.microsoft.com/office/word/2020/wordml/sdtdatahash" xmlns:w16se="http://schemas.microsoft.com/office/word/2015/wordml/symex" xmlns:wpg="http://schemas.microsoft.com/office/word/2010/wordprocessingGroup" xmlns:wpi="http://schemas.microsoft.com/office/word/2010/wordprocessingInk" xmlns:wne="http://schemas.microsoft.com/office/word/2006/wordml" xmlns:wps="http://schemas.microsoft.com/office/word/2010/wordprocessingShape" mc:Ignorable="w14 w15 w16se w16cid w16 w16cex w16sdtdh wp14">
   <w:endnote w:type="separator" w:id="-1">
     <w:p>
       <w:pPr>
@@ -1148,7 +1171,7 @@
 </file>
 
 <file path=word/footer1.xml><?xml version="1.0" encoding="utf-8"?>
-<w:ftr xmlns:wpc="http://schemas.microsoft.com/office/word/2010/wordprocessingCanvas" xmlns:cx="http://schemas.microsoft.com/office/drawing/2014/chartex" xmlns:cx1="http://schemas.microsoft.com/office/drawing/2015/9/8/chartex" xmlns:mc="http://schemas.openxmlformats.org/markup-compatibility/2006" xmlns:o="urn:schemas-microsoft-com:office:office" xmlns:r="http://schemas.openxmlformats.org/officeDocument/2006/relationships" xmlns:m="http://schemas.openxmlformats.org/officeDocument/2006/math" xmlns:v="urn:schemas-microsoft-com:vml" xmlns:wp14="http://schemas.microsoft.com/office/word/2010/wordprocessingDrawing" xmlns:wp="http://schemas.openxmlformats.org/drawingml/2006/wordprocessingDrawing" xmlns:w10="urn:schemas-microsoft-com:office:word" xmlns:w="http://schemas.openxmlformats.org/wordprocessingml/2006/main" xmlns:w14="http://schemas.microsoft.com/office/word/2010/wordml" xmlns:w15="http://schemas.microsoft.com/office/word/2012/wordml" xmlns:w16se="http://schemas.microsoft.com/office/word/2015/wordml/symex" xmlns:wpg="http://schemas.microsoft.com/office/word/2010/wordprocessingGroup" xmlns:wpi="http://schemas.microsoft.com/office/word/2010/wordprocessingInk" xmlns:wne="http://schemas.microsoft.com/office/word/2006/wordml" xmlns:wps="http://schemas.microsoft.com/office/word/2010/wordprocessingShape" mc:Ignorable="w14 w15 w16se wp14">
+<w:ftr xmlns:wpc="http://schemas.microsoft.com/office/word/2010/wordprocessingCanvas" xmlns:cx="http://schemas.microsoft.com/office/drawing/2014/chartex" xmlns:cx1="http://schemas.microsoft.com/office/drawing/2015/9/8/chartex" xmlns:cx2="http://schemas.microsoft.com/office/drawing/2015/10/21/chartex" xmlns:cx3="http://schemas.microsoft.com/office/drawing/2016/5/9/chartex" xmlns:cx4="http://schemas.microsoft.com/office/drawing/2016/5/10/chartex" xmlns:cx5="http://schemas.microsoft.com/office/drawing/2016/5/11/chartex" xmlns:cx6="http://schemas.microsoft.com/office/drawing/2016/5/12/chartex" xmlns:cx7="http://schemas.microsoft.com/office/drawing/2016/5/13/chartex" xmlns:cx8="http://schemas.microsoft.com/office/drawing/2016/5/14/chartex" xmlns:mc="http://schemas.openxmlformats.org/markup-compatibility/2006" xmlns:aink="http://schemas.microsoft.com/office/drawing/2016/ink" xmlns:am3d="http://schemas.microsoft.com/office/drawing/2017/model3d" xmlns:o="urn:schemas-microsoft-com:office:office" xmlns:oel="http://schemas.microsoft.com/office/2019/extlst" xmlns:r="http://schemas.openxmlformats.org/officeDocument/2006/relationships" xmlns:m="http://schemas.openxmlformats.org/officeDocument/2006/math" xmlns:v="urn:schemas-microsoft-com:vml" xmlns:wp14="http://schemas.microsoft.com/office/word/2010/wordprocessingDrawing" xmlns:wp="http://schemas.openxmlformats.org/drawingml/2006/wordprocessingDrawing" xmlns:w10="urn:schemas-microsoft-com:office:word" xmlns:w="http://schemas.openxmlformats.org/wordprocessingml/2006/main" xmlns:w14="http://schemas.microsoft.com/office/word/2010/wordml" xmlns:w15="http://schemas.microsoft.com/office/word/2012/wordml" xmlns:w16cex="http://schemas.microsoft.com/office/word/2018/wordml/cex" xmlns:w16cid="http://schemas.microsoft.com/office/word/2016/wordml/cid" xmlns:w16="http://schemas.microsoft.com/office/word/2018/wordml" xmlns:w16sdtdh="http://schemas.microsoft.com/office/word/2020/wordml/sdtdatahash" xmlns:w16se="http://schemas.microsoft.com/office/word/2015/wordml/symex" xmlns:wpg="http://schemas.microsoft.com/office/word/2010/wordprocessingGroup" xmlns:wpi="http://schemas.microsoft.com/office/word/2010/wordprocessingInk" xmlns:wne="http://schemas.microsoft.com/office/word/2006/wordml" xmlns:wps="http://schemas.microsoft.com/office/word/2010/wordprocessingShape" mc:Ignorable="w14 w15 w16se w16cid w16 w16cex w16sdtdh wp14">
   <w:p>
     <w:pPr>
       <w:pStyle w:val="Footer"/>
@@ -1913,7 +1936,7 @@
             </wp:anchor>
           </w:drawing>
         </mc:Choice>
-        <mc:Fallback xmlns:cx2="http://schemas.microsoft.com/office/drawing/2015/10/21/chartex" xmlns:cx3="http://schemas.microsoft.com/office/drawing/2016/5/9/chartex" xmlns:cx4="http://schemas.microsoft.com/office/drawing/2016/5/10/chartex" xmlns:cx5="http://schemas.microsoft.com/office/drawing/2016/5/11/chartex" xmlns:cx6="http://schemas.microsoft.com/office/drawing/2016/5/12/chartex" xmlns:cx7="http://schemas.microsoft.com/office/drawing/2016/5/13/chartex" xmlns:cx8="http://schemas.microsoft.com/office/drawing/2016/5/14/chartex" xmlns:aink="http://schemas.microsoft.com/office/drawing/2016/ink" xmlns:am3d="http://schemas.microsoft.com/office/drawing/2017/model3d" xmlns:oel="http://schemas.microsoft.com/office/2019/extlst" xmlns:w16cex="http://schemas.microsoft.com/office/word/2018/wordml/cex" xmlns:w16cid="http://schemas.microsoft.com/office/word/2016/wordml/cid" xmlns:w16="http://schemas.microsoft.com/office/word/2018/wordml" xmlns:w16sdtdh="http://schemas.microsoft.com/office/word/2020/wordml/sdtdatahash">
+        <mc:Fallback>
           <w:pict>
             <v:line w14:anchorId="23DA4A24" id="Straight Connector 19" o:spid="_x0000_s1026" style="position:absolute;flip:y;z-index:251659264;visibility:visible;mso-wrap-style:square;mso-width-percent:0;mso-height-percent:0;mso-wrap-distance-left:9pt;mso-wrap-distance-top:0;mso-wrap-distance-right:9pt;mso-wrap-distance-bottom:0;mso-position-horizontal:absolute;mso-position-horizontal-relative:text;mso-position-vertical:absolute;mso-position-vertical-relative:text;mso-width-percent:0;mso-height-percent:0;mso-width-relative:page;mso-height-relative:page" from="-.1pt,5.2pt" to="520.7pt,5.2pt" o:gfxdata="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" strokecolor="#974706 [1609]" strokeweight="1pt">
               <v:stroke endcap="round"/>
@@ -2292,7 +2315,7 @@
 </file>
 
 <file path=word/footnotes.xml><?xml version="1.0" encoding="utf-8"?>
-<w:footnotes xmlns:wpc="http://schemas.microsoft.com/office/word/2010/wordprocessingCanvas" xmlns:cx="http://schemas.microsoft.com/office/drawing/2014/chartex" xmlns:cx1="http://schemas.microsoft.com/office/drawing/2015/9/8/chartex" xmlns:mc="http://schemas.openxmlformats.org/markup-compatibility/2006" xmlns:o="urn:schemas-microsoft-com:office:office" xmlns:r="http://schemas.openxmlformats.org/officeDocument/2006/relationships" xmlns:m="http://schemas.openxmlformats.org/officeDocument/2006/math" xmlns:v="urn:schemas-microsoft-com:vml" xmlns:wp14="http://schemas.microsoft.com/office/word/2010/wordprocessingDrawing" xmlns:wp="http://schemas.openxmlformats.org/drawingml/2006/wordprocessingDrawing" xmlns:w10="urn:schemas-microsoft-com:office:word" xmlns:w="http://schemas.openxmlformats.org/wordprocessingml/2006/main" xmlns:w14="http://schemas.microsoft.com/office/word/2010/wordml" xmlns:w15="http://schemas.microsoft.com/office/word/2012/wordml" xmlns:w16se="http://schemas.microsoft.com/office/word/2015/wordml/symex" xmlns:wpg="http://schemas.microsoft.com/office/word/2010/wordprocessingGroup" xmlns:wpi="http://schemas.microsoft.com/office/word/2010/wordprocessingInk" xmlns:wne="http://schemas.microsoft.com/office/word/2006/wordml" xmlns:wps="http://schemas.microsoft.com/office/word/2010/wordprocessingShape" mc:Ignorable="w14 w15 w16se wp14">
+<w:footnotes xmlns:wpc="http://schemas.microsoft.com/office/word/2010/wordprocessingCanvas" xmlns:cx="http://schemas.microsoft.com/office/drawing/2014/chartex" xmlns:cx1="http://schemas.microsoft.com/office/drawing/2015/9/8/chartex" xmlns:cx2="http://schemas.microsoft.com/office/drawing/2015/10/21/chartex" xmlns:cx3="http://schemas.microsoft.com/office/drawing/2016/5/9/chartex" xmlns:cx4="http://schemas.microsoft.com/office/drawing/2016/5/10/chartex" xmlns:cx5="http://schemas.microsoft.com/office/drawing/2016/5/11/chartex" xmlns:cx6="http://schemas.microsoft.com/office/drawing/2016/5/12/chartex" xmlns:cx7="http://schemas.microsoft.com/office/drawing/2016/5/13/chartex" xmlns:cx8="http://schemas.microsoft.com/office/drawing/2016/5/14/chartex" xmlns:mc="http://schemas.openxmlformats.org/markup-compatibility/2006" xmlns:aink="http://schemas.microsoft.com/office/drawing/2016/ink" xmlns:am3d="http://schemas.microsoft.com/office/drawing/2017/model3d" xmlns:o="urn:schemas-microsoft-com:office:office" xmlns:oel="http://schemas.microsoft.com/office/2019/extlst" xmlns:r="http://schemas.openxmlformats.org/officeDocument/2006/relationships" xmlns:m="http://schemas.openxmlformats.org/officeDocument/2006/math" xmlns:v="urn:schemas-microsoft-com:vml" xmlns:wp14="http://schemas.microsoft.com/office/word/2010/wordprocessingDrawing" xmlns:wp="http://schemas.openxmlformats.org/drawingml/2006/wordprocessingDrawing" xmlns:w10="urn:schemas-microsoft-com:office:word" xmlns:w="http://schemas.openxmlformats.org/wordprocessingml/2006/main" xmlns:w14="http://schemas.microsoft.com/office/word/2010/wordml" xmlns:w15="http://schemas.microsoft.com/office/word/2012/wordml" xmlns:w16cex="http://schemas.microsoft.com/office/word/2018/wordml/cex" xmlns:w16cid="http://schemas.microsoft.com/office/word/2016/wordml/cid" xmlns:w16="http://schemas.microsoft.com/office/word/2018/wordml" xmlns:w16sdtdh="http://schemas.microsoft.com/office/word/2020/wordml/sdtdatahash" xmlns:w16se="http://schemas.microsoft.com/office/word/2015/wordml/symex" xmlns:wpg="http://schemas.microsoft.com/office/word/2010/wordprocessingGroup" xmlns:wpi="http://schemas.microsoft.com/office/word/2010/wordprocessingInk" xmlns:wne="http://schemas.microsoft.com/office/word/2006/wordml" xmlns:wps="http://schemas.microsoft.com/office/word/2010/wordprocessingShape" mc:Ignorable="w14 w15 w16se w16cid w16 w16cex w16sdtdh wp14">
   <w:footnote w:type="separator" w:id="-1">
     <w:p>
       <w:pPr>
@@ -2317,7 +2340,7 @@
 </file>
 
 <file path=word/header1.xml><?xml version="1.0" encoding="utf-8"?>
-<w:hdr xmlns:wpc="http://schemas.microsoft.com/office/word/2010/wordprocessingCanvas" xmlns:cx="http://schemas.microsoft.com/office/drawing/2014/chartex" xmlns:cx1="http://schemas.microsoft.com/office/drawing/2015/9/8/chartex" xmlns:mc="http://schemas.openxmlformats.org/markup-compatibility/2006" xmlns:o="urn:schemas-microsoft-com:office:office" xmlns:r="http://schemas.openxmlformats.org/officeDocument/2006/relationships" xmlns:m="http://schemas.openxmlformats.org/officeDocument/2006/math" xmlns:v="urn:schemas-microsoft-com:vml" xmlns:wp14="http://schemas.microsoft.com/office/word/2010/wordprocessingDrawing" xmlns:wp="http://schemas.openxmlformats.org/drawingml/2006/wordprocessingDrawing" xmlns:w10="urn:schemas-microsoft-com:office:word" xmlns:w="http://schemas.openxmlformats.org/wordprocessingml/2006/main" xmlns:w14="http://schemas.microsoft.com/office/word/2010/wordml" xmlns:w15="http://schemas.microsoft.com/office/word/2012/wordml" xmlns:w16se="http://schemas.microsoft.com/office/word/2015/wordml/symex" xmlns:wpg="http://schemas.microsoft.com/office/word/2010/wordprocessingGroup" xmlns:wpi="http://schemas.microsoft.com/office/word/2010/wordprocessingInk" xmlns:wne="http://schemas.microsoft.com/office/word/2006/wordml" xmlns:wps="http://schemas.microsoft.com/office/word/2010/wordprocessingShape" mc:Ignorable="w14 w15 w16se wp14">
+<w:hdr xmlns:wpc="http://schemas.microsoft.com/office/word/2010/wordprocessingCanvas" xmlns:cx="http://schemas.microsoft.com/office/drawing/2014/chartex" xmlns:cx1="http://schemas.microsoft.com/office/drawing/2015/9/8/chartex" xmlns:cx2="http://schemas.microsoft.com/office/drawing/2015/10/21/chartex" xmlns:cx3="http://schemas.microsoft.com/office/drawing/2016/5/9/chartex" xmlns:cx4="http://schemas.microsoft.com/office/drawing/2016/5/10/chartex" xmlns:cx5="http://schemas.microsoft.com/office/drawing/2016/5/11/chartex" xmlns:cx6="http://schemas.microsoft.com/office/drawing/2016/5/12/chartex" xmlns:cx7="http://schemas.microsoft.com/office/drawing/2016/5/13/chartex" xmlns:cx8="http://schemas.microsoft.com/office/drawing/2016/5/14/chartex" xmlns:mc="http://schemas.openxmlformats.org/markup-compatibility/2006" xmlns:aink="http://schemas.microsoft.com/office/drawing/2016/ink" xmlns:am3d="http://schemas.microsoft.com/office/drawing/2017/model3d" xmlns:o="urn:schemas-microsoft-com:office:office" xmlns:oel="http://schemas.microsoft.com/office/2019/extlst" xmlns:r="http://schemas.openxmlformats.org/officeDocument/2006/relationships" xmlns:m="http://schemas.openxmlformats.org/officeDocument/2006/math" xmlns:v="urn:schemas-microsoft-com:vml" xmlns:wp14="http://schemas.microsoft.com/office/word/2010/wordprocessingDrawing" xmlns:wp="http://schemas.openxmlformats.org/drawingml/2006/wordprocessingDrawing" xmlns:w10="urn:schemas-microsoft-com:office:word" xmlns:w="http://schemas.openxmlformats.org/wordprocessingml/2006/main" xmlns:w14="http://schemas.microsoft.com/office/word/2010/wordml" xmlns:w15="http://schemas.microsoft.com/office/word/2012/wordml" xmlns:w16cex="http://schemas.microsoft.com/office/word/2018/wordml/cex" xmlns:w16cid="http://schemas.microsoft.com/office/word/2016/wordml/cid" xmlns:w16="http://schemas.microsoft.com/office/word/2018/wordml" xmlns:w16sdtdh="http://schemas.microsoft.com/office/word/2020/wordml/sdtdatahash" xmlns:w16se="http://schemas.microsoft.com/office/word/2015/wordml/symex" xmlns:wpg="http://schemas.microsoft.com/office/word/2010/wordprocessingGroup" xmlns:wpi="http://schemas.microsoft.com/office/word/2010/wordprocessingInk" xmlns:wne="http://schemas.microsoft.com/office/word/2006/wordml" xmlns:wps="http://schemas.microsoft.com/office/word/2010/wordprocessingShape" mc:Ignorable="w14 w15 w16se w16cid w16 w16cex w16sdtdh wp14">
   <w:p>
     <w:pPr>
       <w:pStyle w:val="Header"/>
@@ -2328,7 +2351,7 @@
 </file>
 
 <file path=word/numbering.xml><?xml version="1.0" encoding="utf-8"?>
-<w:numbering xmlns:wpc="http://schemas.microsoft.com/office/word/2010/wordprocessingCanvas" xmlns:cx="http://schemas.microsoft.com/office/drawing/2014/chartex" xmlns:cx1="http://schemas.microsoft.com/office/drawing/2015/9/8/chartex" xmlns:mc="http://schemas.openxmlformats.org/markup-compatibility/2006" xmlns:o="urn:schemas-microsoft-com:office:office" xmlns:r="http://schemas.openxmlformats.org/officeDocument/2006/relationships" xmlns:m="http://schemas.openxmlformats.org/officeDocument/2006/math" xmlns:v="urn:schemas-microsoft-com:vml" xmlns:wp14="http://schemas.microsoft.com/office/word/2010/wordprocessingDrawing" xmlns:wp="http://schemas.openxmlformats.org/drawingml/2006/wordprocessingDrawing" xmlns:w10="urn:schemas-microsoft-com:office:word" xmlns:w="http://schemas.openxmlformats.org/wordprocessingml/2006/main" xmlns:w14="http://schemas.microsoft.com/office/word/2010/wordml" xmlns:w15="http://schemas.microsoft.com/office/word/2012/wordml" xmlns:w16se="http://schemas.microsoft.com/office/word/2015/wordml/symex" xmlns:wpg="http://schemas.microsoft.com/office/word/2010/wordprocessingGroup" xmlns:wpi="http://schemas.microsoft.com/office/word/2010/wordprocessingInk" xmlns:wne="http://schemas.microsoft.com/office/word/2006/wordml" xmlns:wps="http://schemas.microsoft.com/office/word/2010/wordprocessingShape" mc:Ignorable="w14 w15 w16se wp14">
+<w:numbering xmlns:wpc="http://schemas.microsoft.com/office/word/2010/wordprocessingCanvas" xmlns:cx="http://schemas.microsoft.com/office/drawing/2014/chartex" xmlns:cx1="http://schemas.microsoft.com/office/drawing/2015/9/8/chartex" xmlns:cx2="http://schemas.microsoft.com/office/drawing/2015/10/21/chartex" xmlns:cx3="http://schemas.microsoft.com/office/drawing/2016/5/9/chartex" xmlns:cx4="http://schemas.microsoft.com/office/drawing/2016/5/10/chartex" xmlns:cx5="http://schemas.microsoft.com/office/drawing/2016/5/11/chartex" xmlns:cx6="http://schemas.microsoft.com/office/drawing/2016/5/12/chartex" xmlns:cx7="http://schemas.microsoft.com/office/drawing/2016/5/13/chartex" xmlns:cx8="http://schemas.microsoft.com/office/drawing/2016/5/14/chartex" xmlns:mc="http://schemas.openxmlformats.org/markup-compatibility/2006" xmlns:aink="http://schemas.microsoft.com/office/drawing/2016/ink" xmlns:am3d="http://schemas.microsoft.com/office/drawing/2017/model3d" xmlns:o="urn:schemas-microsoft-com:office:office" xmlns:oel="http://schemas.microsoft.com/office/2019/extlst" xmlns:r="http://schemas.openxmlformats.org/officeDocument/2006/relationships" xmlns:m="http://schemas.openxmlformats.org/officeDocument/2006/math" xmlns:v="urn:schemas-microsoft-com:vml" xmlns:wp14="http://schemas.microsoft.com/office/word/2010/wordprocessingDrawing" xmlns:wp="http://schemas.openxmlformats.org/drawingml/2006/wordprocessingDrawing" xmlns:w10="urn:schemas-microsoft-com:office:word" xmlns:w="http://schemas.openxmlformats.org/wordprocessingml/2006/main" xmlns:w14="http://schemas.microsoft.com/office/word/2010/wordml" xmlns:w15="http://schemas.microsoft.com/office/word/2012/wordml" xmlns:w16cex="http://schemas.microsoft.com/office/word/2018/wordml/cex" xmlns:w16cid="http://schemas.microsoft.com/office/word/2016/wordml/cid" xmlns:w16="http://schemas.microsoft.com/office/word/2018/wordml" xmlns:w16sdtdh="http://schemas.microsoft.com/office/word/2020/wordml/sdtdatahash" xmlns:w16se="http://schemas.microsoft.com/office/word/2015/wordml/symex" xmlns:wpg="http://schemas.microsoft.com/office/word/2010/wordprocessingGroup" xmlns:wpi="http://schemas.microsoft.com/office/word/2010/wordprocessingInk" xmlns:wne="http://schemas.microsoft.com/office/word/2006/wordml" xmlns:wps="http://schemas.microsoft.com/office/word/2010/wordprocessingShape" mc:Ignorable="w14 w15 w16se w16cid w16 w16cex w16sdtdh wp14">
   <w:abstractNum w:abstractNumId="0" w15:restartNumberingAfterBreak="0">
     <w:nsid w:val="04E60920"/>
     <w:multiLevelType w:val="hybridMultilevel"/>
@@ -7106,34 +7129,34 @@
       </w:rPr>
     </w:lvl>
   </w:abstractNum>
-  <w:num w:numId="1">
+  <w:num w:numId="1" w16cid:durableId="467668955">
     <w:abstractNumId w:val="0"/>
   </w:num>
-  <w:num w:numId="2">
+  <w:num w:numId="2" w16cid:durableId="1222250455">
     <w:abstractNumId w:val="46"/>
   </w:num>
-  <w:num w:numId="3">
+  <w:num w:numId="3" w16cid:durableId="1726685485">
     <w:abstractNumId w:val="9"/>
   </w:num>
-  <w:num w:numId="4">
+  <w:num w:numId="4" w16cid:durableId="1407991878">
     <w:abstractNumId w:val="30"/>
   </w:num>
-  <w:num w:numId="5">
+  <w:num w:numId="5" w16cid:durableId="2062317464">
     <w:abstractNumId w:val="31"/>
   </w:num>
-  <w:num w:numId="6">
+  <w:num w:numId="6" w16cid:durableId="1589386634">
     <w:abstractNumId w:val="36"/>
   </w:num>
-  <w:num w:numId="7">
+  <w:num w:numId="7" w16cid:durableId="844318776">
     <w:abstractNumId w:val="3"/>
   </w:num>
-  <w:num w:numId="8">
+  <w:num w:numId="8" w16cid:durableId="416513863">
     <w:abstractNumId w:val="8"/>
   </w:num>
-  <w:num w:numId="9">
+  <w:num w:numId="9" w16cid:durableId="268707508">
     <w:abstractNumId w:val="28"/>
   </w:num>
-  <w:num w:numId="10">
+  <w:num w:numId="10" w16cid:durableId="1778676757">
     <w:abstractNumId w:val="13"/>
     <w:lvlOverride w:ilvl="0">
       <w:startOverride w:val="1"/>
@@ -7163,125 +7186,125 @@
       <w:startOverride w:val="1"/>
     </w:lvlOverride>
   </w:num>
-  <w:num w:numId="11">
+  <w:num w:numId="11" w16cid:durableId="2004964119">
     <w:abstractNumId w:val="4"/>
   </w:num>
-  <w:num w:numId="12">
+  <w:num w:numId="12" w16cid:durableId="958072097">
     <w:abstractNumId w:val="21"/>
   </w:num>
-  <w:num w:numId="13">
+  <w:num w:numId="13" w16cid:durableId="2007316453">
     <w:abstractNumId w:val="1"/>
   </w:num>
-  <w:num w:numId="14">
+  <w:num w:numId="14" w16cid:durableId="776829460">
     <w:abstractNumId w:val="35"/>
   </w:num>
-  <w:num w:numId="15">
+  <w:num w:numId="15" w16cid:durableId="224687037">
     <w:abstractNumId w:val="10"/>
   </w:num>
-  <w:num w:numId="16">
+  <w:num w:numId="16" w16cid:durableId="1569729448">
     <w:abstractNumId w:val="41"/>
   </w:num>
-  <w:num w:numId="17">
+  <w:num w:numId="17" w16cid:durableId="2053143271">
     <w:abstractNumId w:val="29"/>
   </w:num>
-  <w:num w:numId="18">
+  <w:num w:numId="18" w16cid:durableId="2099673948">
     <w:abstractNumId w:val="45"/>
   </w:num>
-  <w:num w:numId="19">
+  <w:num w:numId="19" w16cid:durableId="869680900">
     <w:abstractNumId w:val="37"/>
   </w:num>
-  <w:num w:numId="20">
+  <w:num w:numId="20" w16cid:durableId="1366982510">
     <w:abstractNumId w:val="20"/>
   </w:num>
-  <w:num w:numId="21">
+  <w:num w:numId="21" w16cid:durableId="650017100">
     <w:abstractNumId w:val="33"/>
   </w:num>
-  <w:num w:numId="22">
+  <w:num w:numId="22" w16cid:durableId="967972412">
     <w:abstractNumId w:val="12"/>
   </w:num>
-  <w:num w:numId="23">
+  <w:num w:numId="23" w16cid:durableId="1697459524">
     <w:abstractNumId w:val="15"/>
   </w:num>
-  <w:num w:numId="24">
+  <w:num w:numId="24" w16cid:durableId="1230775142">
     <w:abstractNumId w:val="2"/>
   </w:num>
-  <w:num w:numId="25">
+  <w:num w:numId="25" w16cid:durableId="1161657255">
     <w:abstractNumId w:val="7"/>
   </w:num>
-  <w:num w:numId="26">
+  <w:num w:numId="26" w16cid:durableId="2126266919">
     <w:abstractNumId w:val="17"/>
   </w:num>
-  <w:num w:numId="27">
+  <w:num w:numId="27" w16cid:durableId="690692632">
     <w:abstractNumId w:val="39"/>
   </w:num>
-  <w:num w:numId="28">
+  <w:num w:numId="28" w16cid:durableId="1345018454">
     <w:abstractNumId w:val="19"/>
   </w:num>
-  <w:num w:numId="29">
+  <w:num w:numId="29" w16cid:durableId="1315915981">
     <w:abstractNumId w:val="44"/>
   </w:num>
-  <w:num w:numId="30">
+  <w:num w:numId="30" w16cid:durableId="646251355">
     <w:abstractNumId w:val="22"/>
   </w:num>
-  <w:num w:numId="31">
+  <w:num w:numId="31" w16cid:durableId="772211766">
     <w:abstractNumId w:val="11"/>
   </w:num>
-  <w:num w:numId="32">
+  <w:num w:numId="32" w16cid:durableId="81070922">
     <w:abstractNumId w:val="38"/>
   </w:num>
-  <w:num w:numId="33">
+  <w:num w:numId="33" w16cid:durableId="2102410079">
     <w:abstractNumId w:val="42"/>
   </w:num>
-  <w:num w:numId="34">
+  <w:num w:numId="34" w16cid:durableId="1096750132">
     <w:abstractNumId w:val="27"/>
   </w:num>
-  <w:num w:numId="35">
+  <w:num w:numId="35" w16cid:durableId="1376076982">
     <w:abstractNumId w:val="43"/>
   </w:num>
-  <w:num w:numId="36">
+  <w:num w:numId="36" w16cid:durableId="627661168">
     <w:abstractNumId w:val="5"/>
   </w:num>
-  <w:num w:numId="37">
+  <w:num w:numId="37" w16cid:durableId="449669894">
     <w:abstractNumId w:val="23"/>
   </w:num>
-  <w:num w:numId="38">
+  <w:num w:numId="38" w16cid:durableId="1022510417">
     <w:abstractNumId w:val="14"/>
   </w:num>
-  <w:num w:numId="39">
+  <w:num w:numId="39" w16cid:durableId="364790532">
     <w:abstractNumId w:val="32"/>
   </w:num>
-  <w:num w:numId="40">
+  <w:num w:numId="40" w16cid:durableId="1449472404">
     <w:abstractNumId w:val="26"/>
   </w:num>
-  <w:num w:numId="41">
+  <w:num w:numId="41" w16cid:durableId="1365059523">
     <w:abstractNumId w:val="24"/>
   </w:num>
-  <w:num w:numId="42">
+  <w:num w:numId="42" w16cid:durableId="1426611875">
     <w:abstractNumId w:val="34"/>
   </w:num>
-  <w:num w:numId="43">
+  <w:num w:numId="43" w16cid:durableId="804273633">
     <w:abstractNumId w:val="4"/>
   </w:num>
-  <w:num w:numId="44">
+  <w:num w:numId="44" w16cid:durableId="888684880">
     <w:abstractNumId w:val="18"/>
   </w:num>
-  <w:num w:numId="45">
+  <w:num w:numId="45" w16cid:durableId="1047799669">
     <w:abstractNumId w:val="25"/>
   </w:num>
-  <w:num w:numId="46">
+  <w:num w:numId="46" w16cid:durableId="1059983003">
     <w:abstractNumId w:val="40"/>
   </w:num>
-  <w:num w:numId="47">
+  <w:num w:numId="47" w16cid:durableId="1829710868">
     <w:abstractNumId w:val="6"/>
   </w:num>
-  <w:num w:numId="48">
+  <w:num w:numId="48" w16cid:durableId="608509019">
     <w:abstractNumId w:val="16"/>
   </w:num>
 </w:numbering>
 </file>
 
 <file path=word/styles.xml><?xml version="1.0" encoding="utf-8"?>
-<w:styles xmlns:mc="http://schemas.openxmlformats.org/markup-compatibility/2006" xmlns:r="http://schemas.openxmlformats.org/officeDocument/2006/relationships" xmlns:w="http://schemas.openxmlformats.org/wordprocessingml/2006/main" xmlns:w14="http://schemas.microsoft.com/office/word/2010/wordml" xmlns:w15="http://schemas.microsoft.com/office/word/2012/wordml" xmlns:w16se="http://schemas.microsoft.com/office/word/2015/wordml/symex" mc:Ignorable="w14 w15 w16se">
+<w:styles xmlns:mc="http://schemas.openxmlformats.org/markup-compatibility/2006" xmlns:r="http://schemas.openxmlformats.org/officeDocument/2006/relationships" xmlns:w="http://schemas.openxmlformats.org/wordprocessingml/2006/main" xmlns:w14="http://schemas.microsoft.com/office/word/2010/wordml" xmlns:w15="http://schemas.microsoft.com/office/word/2012/wordml" xmlns:w16cex="http://schemas.microsoft.com/office/word/2018/wordml/cex" xmlns:w16cid="http://schemas.microsoft.com/office/word/2016/wordml/cid" xmlns:w16="http://schemas.microsoft.com/office/word/2018/wordml" xmlns:w16sdtdh="http://schemas.microsoft.com/office/word/2020/wordml/sdtdatahash" xmlns:w16se="http://schemas.microsoft.com/office/word/2015/wordml/symex" mc:Ignorable="w14 w15 w16se w16cid w16 w16cex w16sdtdh">
   <w:docDefaults>
     <w:rPrDefault>
       <w:rPr>
@@ -7297,7 +7320,7 @@
       </w:pPr>
     </w:pPrDefault>
   </w:docDefaults>
-  <w:latentStyles w:defLockedState="0" w:defUIPriority="99" w:defSemiHidden="0" w:defUnhideWhenUsed="0" w:defQFormat="0" w:count="371">
+  <w:latentStyles w:defLockedState="0" w:defUIPriority="99" w:defSemiHidden="0" w:defUnhideWhenUsed="0" w:defQFormat="0" w:count="376">
     <w:lsdException w:name="Normal" w:uiPriority="0" w:qFormat="1"/>
     <w:lsdException w:name="heading 1" w:uiPriority="9" w:qFormat="1"/>
     <w:lsdException w:name="heading 2" w:semiHidden="1" w:uiPriority="9" w:unhideWhenUsed="1" w:qFormat="1"/>
@@ -7669,6 +7692,11 @@
     <w:lsdException w:name="List Table 5 Dark Accent 6" w:uiPriority="50"/>
     <w:lsdException w:name="List Table 6 Colorful Accent 6" w:uiPriority="51"/>
     <w:lsdException w:name="List Table 7 Colorful Accent 6" w:uiPriority="52"/>
+    <w:lsdException w:name="Mention" w:semiHidden="1" w:unhideWhenUsed="1"/>
+    <w:lsdException w:name="Smart Hyperlink" w:semiHidden="1" w:unhideWhenUsed="1"/>
+    <w:lsdException w:name="Hashtag" w:semiHidden="1" w:unhideWhenUsed="1"/>
+    <w:lsdException w:name="Unresolved Mention" w:semiHidden="1" w:unhideWhenUsed="1"/>
+    <w:lsdException w:name="Smart Link" w:semiHidden="1" w:unhideWhenUsed="1"/>
   </w:latentStyles>
   <w:style w:type="paragraph" w:default="1" w:styleId="Normal">
     <w:name w:val="Normal"/>
@@ -8107,8 +8135,8 @@
       <w:u w:val="single"/>
     </w:rPr>
   </w:style>
-  <w:style w:type="character" w:customStyle="1" w:styleId="UnresolvedMention">
-    <w:name w:val="Unresolved Mention"/>
+  <w:style w:type="character" w:customStyle="1" w:styleId="UnresolvedMention1">
+    <w:name w:val="Unresolved Mention1"/>
     <w:basedOn w:val="DefaultParagraphFont"/>
     <w:uiPriority w:val="99"/>
     <w:semiHidden/>

</xml_diff>